<commit_message>
Ultima actualización - 05-10-2025 02:53
</commit_message>
<xml_diff>
--- a/Fase 2/Evidencias Grupales/2.4_GuiaEstudiante_Fase 2_DesarrolloProyecto APT.docx
+++ b/Fase 2/Evidencias Grupales/2.4_GuiaEstudiante_Fase 2_DesarrolloProyecto APT.docx
@@ -225,12 +225,12 @@
                 <wp:extent cx="6238875" cy="1562100"/>
                 <wp:effectExtent b="0" l="0" r="0" t="0"/>
                 <wp:wrapNone/>
-                <wp:docPr id="28" name="image2.png"/>
+                <wp:docPr id="28" name="image3.png"/>
                 <a:graphic>
                   <a:graphicData uri="http://schemas.openxmlformats.org/drawingml/2006/picture">
                     <pic:pic>
                       <pic:nvPicPr>
-                        <pic:cNvPr id="0" name="image2.png"/>
+                        <pic:cNvPr id="0" name="image3.png"/>
                         <pic:cNvPicPr preferRelativeResize="0"/>
                       </pic:nvPicPr>
                       <pic:blipFill>
@@ -552,9 +552,463 @@
           <w:tcPr/>
           <w:p>
             <w:pPr>
+              <w:keepNext w:val="0"/>
+              <w:keepLines w:val="0"/>
+              <w:widowControl w:val="1"/>
+              <w:pBdr>
+                <w:top w:space="0" w:sz="0" w:val="nil"/>
+                <w:left w:space="0" w:sz="0" w:val="nil"/>
+                <w:bottom w:space="0" w:sz="0" w:val="nil"/>
+                <w:right w:space="0" w:sz="0" w:val="nil"/>
+                <w:between w:space="0" w:sz="0" w:val="nil"/>
+              </w:pBdr>
+              <w:shd w:fill="auto" w:val="clear"/>
+              <w:spacing w:after="160" w:before="0" w:line="259" w:lineRule="auto"/>
+              <w:ind w:left="0" w:right="0" w:firstLine="0"/>
               <w:jc w:val="both"/>
               <w:rPr>
-                <w:rFonts w:ascii="Calibri" w:cs="Calibri" w:eastAsia="Calibri" w:hAnsi="Calibri"/>
+                <w:sz w:val="20"/>
+                <w:szCs w:val="20"/>
+              </w:rPr>
+            </w:pPr>
+            <w:r>
+              <w:rPr>
+                <w:sz w:val="20"/>
+                <w:szCs w:val="20"/>
+                <w:rtl w:val="0"/>
+              </w:rPr>
+              <w:t xml:space="preserve">Hasta el momento hemos avanzado significativamente en el desarrollo del sistema. Se han implementado varias vistas tanto en el </w:t>
+            </w:r>
+            <w:r>
+              <w:rPr>
+                <w:sz w:val="20"/>
+                <w:szCs w:val="20"/>
+                <w:rtl w:val="0"/>
+              </w:rPr>
+              <w:t xml:space="preserve">frontend</w:t>
+            </w:r>
+            <w:r>
+              <w:rPr>
+                <w:sz w:val="20"/>
+                <w:szCs w:val="20"/>
+                <w:rtl w:val="0"/>
+              </w:rPr>
+              <w:t xml:space="preserve"> como en el </w:t>
+            </w:r>
+            <w:r>
+              <w:rPr>
+                <w:sz w:val="20"/>
+                <w:szCs w:val="20"/>
+                <w:rtl w:val="0"/>
+              </w:rPr>
+              <w:t xml:space="preserve">backend</w:t>
+            </w:r>
+            <w:r>
+              <w:rPr>
+                <w:sz w:val="20"/>
+                <w:szCs w:val="20"/>
+                <w:rtl w:val="0"/>
+              </w:rPr>
+              <w:t xml:space="preserve">, las cuales siguen en proceso de mejora. En el backend se generaron los </w:t>
+            </w:r>
+            <w:r>
+              <w:rPr>
+                <w:sz w:val="20"/>
+                <w:szCs w:val="20"/>
+                <w:rtl w:val="0"/>
+              </w:rPr>
+              <w:t xml:space="preserve">endpoints necesarios</w:t>
+            </w:r>
+            <w:r>
+              <w:rPr>
+                <w:sz w:val="20"/>
+                <w:szCs w:val="20"/>
+                <w:rtl w:val="0"/>
+              </w:rPr>
+              <w:t xml:space="preserve">, que actualmente estamos </w:t>
+            </w:r>
+            <w:r>
+              <w:rPr>
+                <w:sz w:val="20"/>
+                <w:szCs w:val="20"/>
+                <w:rtl w:val="0"/>
+              </w:rPr>
+              <w:t xml:space="preserve">migrando a RabbitMQ</w:t>
+            </w:r>
+            <w:r>
+              <w:rPr>
+                <w:sz w:val="20"/>
+                <w:szCs w:val="20"/>
+                <w:rtl w:val="0"/>
+              </w:rPr>
+              <w:t xml:space="preserve"> para lograr una mayor escalabilidad. En el frontend se ha comenzado con la implementación de las </w:t>
+            </w:r>
+            <w:r>
+              <w:rPr>
+                <w:sz w:val="20"/>
+                <w:szCs w:val="20"/>
+                <w:rtl w:val="0"/>
+              </w:rPr>
+              <w:t xml:space="preserve">vistas de coordinación</w:t>
+            </w:r>
+            <w:r>
+              <w:rPr>
+                <w:sz w:val="20"/>
+                <w:szCs w:val="20"/>
+                <w:rtl w:val="0"/>
+              </w:rPr>
+              <w:t xml:space="preserve">.</w:t>
+            </w:r>
+          </w:p>
+          <w:p>
+            <w:pPr>
+              <w:keepNext w:val="0"/>
+              <w:keepLines w:val="0"/>
+              <w:widowControl w:val="1"/>
+              <w:pBdr>
+                <w:top w:space="0" w:sz="0" w:val="nil"/>
+                <w:left w:space="0" w:sz="0" w:val="nil"/>
+                <w:bottom w:space="0" w:sz="0" w:val="nil"/>
+                <w:right w:space="0" w:sz="0" w:val="nil"/>
+                <w:between w:space="0" w:sz="0" w:val="nil"/>
+              </w:pBdr>
+              <w:shd w:fill="auto" w:val="clear"/>
+              <w:spacing w:after="160" w:before="0" w:line="259" w:lineRule="auto"/>
+              <w:ind w:left="0" w:right="0" w:firstLine="0"/>
+              <w:jc w:val="both"/>
+              <w:rPr>
+                <w:sz w:val="20"/>
+                <w:szCs w:val="20"/>
+              </w:rPr>
+            </w:pPr>
+            <w:r>
+              <w:rPr>
+                <w:sz w:val="20"/>
+                <w:szCs w:val="20"/>
+                <w:rtl w:val="0"/>
+              </w:rPr>
+              <w:t xml:space="preserve">La </w:t>
+            </w:r>
+            <w:r>
+              <w:rPr>
+                <w:sz w:val="20"/>
+                <w:szCs w:val="20"/>
+                <w:rtl w:val="0"/>
+              </w:rPr>
+              <w:t xml:space="preserve">base de datos</w:t>
+            </w:r>
+            <w:r>
+              <w:rPr>
+                <w:sz w:val="20"/>
+                <w:szCs w:val="20"/>
+                <w:rtl w:val="0"/>
+              </w:rPr>
+              <w:t xml:space="preserve"> ya se encuentra estructurada y optimizada para soportar todos los datos requeridos. Además, se logró la </w:t>
+            </w:r>
+            <w:r>
+              <w:rPr>
+                <w:sz w:val="20"/>
+                <w:szCs w:val="20"/>
+                <w:rtl w:val="0"/>
+              </w:rPr>
+              <w:t xml:space="preserve">integración con la plataforma Azure</w:t>
+            </w:r>
+            <w:r>
+              <w:rPr>
+                <w:sz w:val="20"/>
+                <w:szCs w:val="20"/>
+                <w:rtl w:val="0"/>
+              </w:rPr>
+              <w:t xml:space="preserve">, superando algunos inconvenientes iniciales y aplicando </w:t>
+            </w:r>
+            <w:r>
+              <w:rPr>
+                <w:sz w:val="20"/>
+                <w:szCs w:val="20"/>
+                <w:rtl w:val="0"/>
+              </w:rPr>
+              <w:t xml:space="preserve">buenas prácticas de seguridad</w:t>
+            </w:r>
+            <w:r>
+              <w:rPr>
+                <w:sz w:val="20"/>
+                <w:szCs w:val="20"/>
+                <w:rtl w:val="0"/>
+              </w:rPr>
+              <w:t xml:space="preserve">.</w:t>
+            </w:r>
+          </w:p>
+          <w:p>
+            <w:pPr>
+              <w:keepNext w:val="0"/>
+              <w:keepLines w:val="0"/>
+              <w:widowControl w:val="1"/>
+              <w:pBdr>
+                <w:top w:space="0" w:sz="0" w:val="nil"/>
+                <w:left w:space="0" w:sz="0" w:val="nil"/>
+                <w:bottom w:space="0" w:sz="0" w:val="nil"/>
+                <w:right w:space="0" w:sz="0" w:val="nil"/>
+                <w:between w:space="0" w:sz="0" w:val="nil"/>
+              </w:pBdr>
+              <w:shd w:fill="auto" w:val="clear"/>
+              <w:spacing w:after="160" w:before="0" w:line="259" w:lineRule="auto"/>
+              <w:ind w:left="0" w:right="0" w:firstLine="0"/>
+              <w:jc w:val="both"/>
+              <w:rPr>
+                <w:sz w:val="20"/>
+                <w:szCs w:val="20"/>
+              </w:rPr>
+            </w:pPr>
+            <w:r>
+              <w:rPr>
+                <w:sz w:val="20"/>
+                <w:szCs w:val="20"/>
+                <w:rtl w:val="0"/>
+              </w:rPr>
+              <w:t xml:space="preserve">En cuanto a los </w:t>
+            </w:r>
+            <w:r>
+              <w:rPr>
+                <w:sz w:val="20"/>
+                <w:szCs w:val="20"/>
+                <w:rtl w:val="0"/>
+              </w:rPr>
+              <w:t xml:space="preserve">objetivos específicos</w:t>
+            </w:r>
+            <w:r>
+              <w:rPr>
+                <w:sz w:val="20"/>
+                <w:szCs w:val="20"/>
+                <w:rtl w:val="0"/>
+              </w:rPr>
+              <w:t xml:space="preserve">, hemos avanzado en:</w:t>
+            </w:r>
+          </w:p>
+          <w:p>
+            <w:pPr>
+              <w:keepNext w:val="0"/>
+              <w:keepLines w:val="0"/>
+              <w:widowControl w:val="1"/>
+              <w:numPr>
+                <w:ilvl w:val="0"/>
+                <w:numId w:val="1"/>
+              </w:numPr>
+              <w:pBdr>
+                <w:top w:space="0" w:sz="0" w:val="nil"/>
+                <w:left w:space="0" w:sz="0" w:val="nil"/>
+                <w:bottom w:space="0" w:sz="0" w:val="nil"/>
+                <w:right w:space="0" w:sz="0" w:val="nil"/>
+                <w:between w:space="0" w:sz="0" w:val="nil"/>
+              </w:pBdr>
+              <w:shd w:fill="auto" w:val="clear"/>
+              <w:spacing w:after="0" w:afterAutospacing="0" w:before="0" w:line="259" w:lineRule="auto"/>
+              <w:ind w:left="720" w:right="0" w:hanging="360"/>
+              <w:jc w:val="both"/>
+              <w:rPr>
+                <w:sz w:val="20"/>
+                <w:szCs w:val="20"/>
+                <w:u w:val="none"/>
+              </w:rPr>
+            </w:pPr>
+            <w:r>
+              <w:rPr>
+                <w:sz w:val="20"/>
+                <w:szCs w:val="20"/>
+                <w:rtl w:val="0"/>
+              </w:rPr>
+              <w:t xml:space="preserve">El </w:t>
+            </w:r>
+            <w:r>
+              <w:rPr>
+                <w:sz w:val="20"/>
+                <w:szCs w:val="20"/>
+                <w:rtl w:val="0"/>
+              </w:rPr>
+              <w:t xml:space="preserve">diseño e implementación de una arquitectura web segura y escalable</w:t>
+            </w:r>
+            <w:r>
+              <w:rPr>
+                <w:sz w:val="20"/>
+                <w:szCs w:val="20"/>
+                <w:rtl w:val="0"/>
+              </w:rPr>
+              <w:t xml:space="preserve">, cumpliendo con la gestión de evaluaciones, usuarios y roles.</w:t>
+              <w:br w:type="textWrapping"/>
+            </w:r>
+          </w:p>
+          <w:p>
+            <w:pPr>
+              <w:keepNext w:val="0"/>
+              <w:keepLines w:val="0"/>
+              <w:widowControl w:val="1"/>
+              <w:numPr>
+                <w:ilvl w:val="0"/>
+                <w:numId w:val="1"/>
+              </w:numPr>
+              <w:pBdr>
+                <w:top w:space="0" w:sz="0" w:val="nil"/>
+                <w:left w:space="0" w:sz="0" w:val="nil"/>
+                <w:bottom w:space="0" w:sz="0" w:val="nil"/>
+                <w:right w:space="0" w:sz="0" w:val="nil"/>
+                <w:between w:space="0" w:sz="0" w:val="nil"/>
+              </w:pBdr>
+              <w:shd w:fill="auto" w:val="clear"/>
+              <w:spacing w:after="0" w:afterAutospacing="0" w:before="0" w:line="259" w:lineRule="auto"/>
+              <w:ind w:left="720" w:right="0" w:hanging="360"/>
+              <w:jc w:val="both"/>
+              <w:rPr>
+                <w:sz w:val="20"/>
+                <w:szCs w:val="20"/>
+                <w:u w:val="none"/>
+              </w:rPr>
+            </w:pPr>
+            <w:r>
+              <w:rPr>
+                <w:sz w:val="20"/>
+                <w:szCs w:val="20"/>
+                <w:rtl w:val="0"/>
+              </w:rPr>
+              <w:t xml:space="preserve">La </w:t>
+            </w:r>
+            <w:r>
+              <w:rPr>
+                <w:sz w:val="20"/>
+                <w:szCs w:val="20"/>
+                <w:rtl w:val="0"/>
+              </w:rPr>
+              <w:t xml:space="preserve">integración de agentes inteligentes con la API de ChatGPT</w:t>
+            </w:r>
+            <w:r>
+              <w:rPr>
+                <w:sz w:val="20"/>
+                <w:szCs w:val="20"/>
+                <w:rtl w:val="0"/>
+              </w:rPr>
+              <w:t xml:space="preserve">, para la asistencia en la corrección de evaluaciones.</w:t>
+              <w:br w:type="textWrapping"/>
+            </w:r>
+          </w:p>
+          <w:p>
+            <w:pPr>
+              <w:keepNext w:val="0"/>
+              <w:keepLines w:val="0"/>
+              <w:widowControl w:val="1"/>
+              <w:numPr>
+                <w:ilvl w:val="0"/>
+                <w:numId w:val="1"/>
+              </w:numPr>
+              <w:pBdr>
+                <w:top w:space="0" w:sz="0" w:val="nil"/>
+                <w:left w:space="0" w:sz="0" w:val="nil"/>
+                <w:bottom w:space="0" w:sz="0" w:val="nil"/>
+                <w:right w:space="0" w:sz="0" w:val="nil"/>
+                <w:between w:space="0" w:sz="0" w:val="nil"/>
+              </w:pBdr>
+              <w:shd w:fill="auto" w:val="clear"/>
+              <w:spacing w:after="0" w:afterAutospacing="0" w:before="0" w:line="259" w:lineRule="auto"/>
+              <w:ind w:left="720" w:right="0" w:hanging="360"/>
+              <w:jc w:val="both"/>
+              <w:rPr>
+                <w:sz w:val="20"/>
+                <w:szCs w:val="20"/>
+                <w:u w:val="none"/>
+              </w:rPr>
+            </w:pPr>
+            <w:r>
+              <w:rPr>
+                <w:sz w:val="20"/>
+                <w:szCs w:val="20"/>
+                <w:rtl w:val="0"/>
+              </w:rPr>
+              <w:t xml:space="preserve">El </w:t>
+            </w:r>
+            <w:r>
+              <w:rPr>
+                <w:sz w:val="20"/>
+                <w:szCs w:val="20"/>
+                <w:rtl w:val="0"/>
+              </w:rPr>
+              <w:t xml:space="preserve">desarrollo del módulo administrativo</w:t>
+            </w:r>
+            <w:r>
+              <w:rPr>
+                <w:sz w:val="20"/>
+                <w:szCs w:val="20"/>
+                <w:rtl w:val="0"/>
+              </w:rPr>
+              <w:t xml:space="preserve">, permitiendo gestionar evaluaciones, rúbricas y secciones.</w:t>
+              <w:br w:type="textWrapping"/>
+            </w:r>
+          </w:p>
+          <w:p>
+            <w:pPr>
+              <w:keepNext w:val="0"/>
+              <w:keepLines w:val="0"/>
+              <w:widowControl w:val="1"/>
+              <w:numPr>
+                <w:ilvl w:val="0"/>
+                <w:numId w:val="1"/>
+              </w:numPr>
+              <w:pBdr>
+                <w:top w:space="0" w:sz="0" w:val="nil"/>
+                <w:left w:space="0" w:sz="0" w:val="nil"/>
+                <w:bottom w:space="0" w:sz="0" w:val="nil"/>
+                <w:right w:space="0" w:sz="0" w:val="nil"/>
+                <w:between w:space="0" w:sz="0" w:val="nil"/>
+              </w:pBdr>
+              <w:shd w:fill="auto" w:val="clear"/>
+              <w:spacing w:after="160" w:before="0" w:line="259" w:lineRule="auto"/>
+              <w:ind w:left="720" w:right="0" w:hanging="360"/>
+              <w:jc w:val="both"/>
+              <w:rPr>
+                <w:sz w:val="20"/>
+                <w:szCs w:val="20"/>
+                <w:u w:val="none"/>
+              </w:rPr>
+            </w:pPr>
+            <w:r>
+              <w:rPr>
+                <w:sz w:val="20"/>
+                <w:szCs w:val="20"/>
+                <w:rtl w:val="0"/>
+              </w:rPr>
+              <w:t xml:space="preserve">La </w:t>
+            </w:r>
+            <w:r>
+              <w:rPr>
+                <w:sz w:val="20"/>
+                <w:szCs w:val="20"/>
+                <w:rtl w:val="0"/>
+              </w:rPr>
+              <w:t xml:space="preserve">implementación de funcionalidades para el rol docente</w:t>
+            </w:r>
+            <w:r>
+              <w:rPr>
+                <w:sz w:val="20"/>
+                <w:szCs w:val="20"/>
+                <w:rtl w:val="0"/>
+              </w:rPr>
+              <w:t xml:space="preserve">, enfocadas en la revisión y edición de correcciones generadas por la IA.</w:t>
+              <w:br w:type="textWrapping"/>
+            </w:r>
+          </w:p>
+          <w:p>
+            <w:pPr>
+              <w:keepNext w:val="0"/>
+              <w:keepLines w:val="0"/>
+              <w:widowControl w:val="1"/>
+              <w:pBdr>
+                <w:top w:space="0" w:sz="0" w:val="nil"/>
+                <w:left w:space="0" w:sz="0" w:val="nil"/>
+                <w:bottom w:space="0" w:sz="0" w:val="nil"/>
+                <w:right w:space="0" w:sz="0" w:val="nil"/>
+                <w:between w:space="0" w:sz="0" w:val="nil"/>
+              </w:pBdr>
+              <w:shd w:fill="auto" w:val="clear"/>
+              <w:spacing w:after="160" w:before="0" w:line="259" w:lineRule="auto"/>
+              <w:ind w:left="0" w:right="0" w:firstLine="0"/>
+              <w:jc w:val="both"/>
+              <w:rPr>
                 <w:i w:val="1"/>
                 <w:color w:val="548dd4"/>
                 <w:sz w:val="20"/>
@@ -563,21 +1017,43 @@
             </w:pPr>
             <w:r>
               <w:rPr>
-                <w:rFonts w:ascii="Calibri" w:cs="Calibri" w:eastAsia="Calibri" w:hAnsi="Calibri"/>
+                <w:sz w:val="20"/>
+                <w:szCs w:val="20"/>
+                <w:rtl w:val="0"/>
+              </w:rPr>
+              <w:t xml:space="preserve">Y el </w:t>
+            </w:r>
+            <w:r>
+              <w:rPr>
+                <w:sz w:val="20"/>
+                <w:szCs w:val="20"/>
+                <w:rtl w:val="0"/>
+              </w:rPr>
+              <w:t xml:space="preserve">diseño centrado en el usuario</w:t>
+            </w:r>
+            <w:r>
+              <w:rPr>
+                <w:sz w:val="20"/>
+                <w:szCs w:val="20"/>
+                <w:rtl w:val="0"/>
+              </w:rPr>
+              <w:t xml:space="preserve">, priorizando la usabilidad y la experiencia de navegación.</w:t>
+            </w:r>
+            <w:r>
+              <w:rPr>
                 <w:i w:val="1"/>
                 <w:color w:val="548dd4"/>
                 <w:sz w:val="20"/>
                 <w:szCs w:val="20"/>
                 <w:rtl w:val="0"/>
               </w:rPr>
-              <w:t xml:space="preserve">En esta sección deberás realizar un resumen de los avances que has realizado en tu proyecto APT. Relata brevemente qué actividades del proyecto has llevado a cabo y qué objetivos específicos has cumplido hasta el minuto y de qué manera.</w:t>
+              <w:br w:type="textWrapping"/>
             </w:r>
           </w:p>
           <w:p>
             <w:pPr>
               <w:jc w:val="both"/>
               <w:rPr>
-                <w:rFonts w:ascii="Calibri" w:cs="Calibri" w:eastAsia="Calibri" w:hAnsi="Calibri"/>
                 <w:i w:val="1"/>
                 <w:color w:val="548dd4"/>
                 <w:sz w:val="20"/>
@@ -586,14 +1062,8 @@
             </w:pPr>
             <w:r>
               <w:rPr>
-                <w:rFonts w:ascii="Calibri" w:cs="Calibri" w:eastAsia="Calibri" w:hAnsi="Calibri"/>
-                <w:i w:val="1"/>
-                <w:color w:val="548dd4"/>
-                <w:sz w:val="20"/>
-                <w:szCs w:val="20"/>
-                <w:rtl w:val="0"/>
-              </w:rPr>
-              <w:t xml:space="preserve">En caso que hayas realizado ajustes a los objetivos o metodología, debes incluir dichos apartados nuevamente en este informe, señalando cuáles son dichos ajustes.</w:t>
+                <w:rtl w:val="0"/>
+              </w:rPr>
             </w:r>
           </w:p>
         </w:tc>
@@ -643,17 +1113,6 @@
             </w:pPr>
             <w:r>
               <w:rPr>
-                <w:rFonts w:ascii="Calibri" w:cs="Calibri" w:eastAsia="Calibri" w:hAnsi="Calibri"/>
-                <w:i w:val="1"/>
-                <w:color w:val="548dd4"/>
-                <w:sz w:val="20"/>
-                <w:szCs w:val="20"/>
-                <w:rtl w:val="0"/>
-              </w:rPr>
-              <w:t xml:space="preserve">Opcional en caso de ajuste</w:t>
-            </w:r>
-            <w:r>
-              <w:rPr>
                 <w:rtl w:val="0"/>
               </w:rPr>
             </w:r>
@@ -751,73 +1210,235 @@
           </w:tcPr>
           <w:p>
             <w:pPr>
+              <w:keepNext w:val="0"/>
+              <w:keepLines w:val="0"/>
+              <w:widowControl w:val="1"/>
+              <w:pBdr>
+                <w:top w:space="0" w:sz="0" w:val="nil"/>
+                <w:left w:space="0" w:sz="0" w:val="nil"/>
+                <w:bottom w:space="0" w:sz="0" w:val="nil"/>
+                <w:right w:space="0" w:sz="0" w:val="nil"/>
+                <w:between w:space="0" w:sz="0" w:val="nil"/>
+              </w:pBdr>
+              <w:shd w:fill="auto" w:val="clear"/>
+              <w:spacing w:after="160" w:before="0" w:line="259" w:lineRule="auto"/>
+              <w:ind w:left="0" w:right="0" w:firstLine="0"/>
               <w:jc w:val="both"/>
               <w:rPr>
-                <w:rFonts w:ascii="Calibri" w:cs="Calibri" w:eastAsia="Calibri" w:hAnsi="Calibri"/>
+                <w:sz w:val="20"/>
+                <w:szCs w:val="20"/>
+              </w:rPr>
+            </w:pPr>
+            <w:r>
+              <w:rPr>
+                <w:sz w:val="20"/>
+                <w:szCs w:val="20"/>
+                <w:rtl w:val="0"/>
+              </w:rPr>
+              <w:t xml:space="preserve">Como evidencia del avance del proyecto se adjuntarán los documentos DAS (Documento de Arquitectura del Sistema) y ERS (Especificación de Requerimientos del Sistema), los cuales contienen la planificación detallada, los requerimientos funcionales y no funcionales, y los aspectos técnicos que guían el desarrollo del sistema. Estos documentos permiten reflejar de manera clara la estructura del proyecto, las decisiones de diseño y las tecnologías empleadas, asegurando la coherencia entre los objetivos y la implementación.</w:t>
+            </w:r>
+          </w:p>
+          <w:p>
+            <w:pPr>
+              <w:keepNext w:val="0"/>
+              <w:keepLines w:val="0"/>
+              <w:widowControl w:val="1"/>
+              <w:pBdr>
+                <w:top w:space="0" w:sz="0" w:val="nil"/>
+                <w:left w:space="0" w:sz="0" w:val="nil"/>
+                <w:bottom w:space="0" w:sz="0" w:val="nil"/>
+                <w:right w:space="0" w:sz="0" w:val="nil"/>
+                <w:between w:space="0" w:sz="0" w:val="nil"/>
+              </w:pBdr>
+              <w:shd w:fill="auto" w:val="clear"/>
+              <w:spacing w:after="160" w:before="0" w:line="259" w:lineRule="auto"/>
+              <w:ind w:left="0" w:right="0" w:firstLine="0"/>
+              <w:jc w:val="both"/>
+              <w:rPr>
+                <w:sz w:val="20"/>
+                <w:szCs w:val="20"/>
+              </w:rPr>
+            </w:pPr>
+            <w:r>
+              <w:rPr>
+                <w:sz w:val="20"/>
+                <w:szCs w:val="20"/>
+                <w:rtl w:val="0"/>
+              </w:rPr>
+              <w:t xml:space="preserve">Además, se incluirá una imagen, donde se encuentra el Project con la metodología Kanban, que evidencia la organización, seguimiento y trazabilidad de las tareas desarrolladas por el equipo. Este tablero permite visualizar el progreso, la asignación de responsabilidades y el cumplimiento de los plazos establecidos.</w:t>
+            </w:r>
+          </w:p>
+          <w:p>
+            <w:pPr>
+              <w:keepNext w:val="0"/>
+              <w:keepLines w:val="0"/>
+              <w:widowControl w:val="1"/>
+              <w:pBdr>
+                <w:top w:space="0" w:sz="0" w:val="nil"/>
+                <w:left w:space="0" w:sz="0" w:val="nil"/>
+                <w:bottom w:space="0" w:sz="0" w:val="nil"/>
+                <w:right w:space="0" w:sz="0" w:val="nil"/>
+                <w:between w:space="0" w:sz="0" w:val="nil"/>
+              </w:pBdr>
+              <w:shd w:fill="auto" w:val="clear"/>
+              <w:spacing w:after="160" w:before="0" w:line="259" w:lineRule="auto"/>
+              <w:ind w:left="0" w:right="0" w:firstLine="0"/>
+              <w:jc w:val="both"/>
+              <w:rPr>
+                <w:sz w:val="20"/>
+                <w:szCs w:val="20"/>
+              </w:rPr>
+            </w:pPr>
+            <w:r>
+              <w:rPr>
+                <w:sz w:val="20"/>
+                <w:szCs w:val="20"/>
+                <w:rtl w:val="0"/>
+              </w:rPr>
+              <w:t xml:space="preserve">En cuanto al resguardo de la calidad del proyecto, se ha aplicado una metodología de desarrollo ágil que promueve la colaboración, la revisión continua y la mejora iterativa. Asimismo, se han utilizado buenas prácticas de ingeniería de software, como control de versiones, documentación técnica actualizada, pruebas en cada módulo y una arquitectura escalable y segura, asegurando la solidez y mantenibilidad del sistema.</w:t>
+            </w:r>
+          </w:p>
+          <w:p>
+            <w:pPr>
+              <w:keepNext w:val="0"/>
+              <w:keepLines w:val="0"/>
+              <w:widowControl w:val="1"/>
+              <w:pBdr>
+                <w:top w:space="0" w:sz="0" w:val="nil"/>
+                <w:left w:space="0" w:sz="0" w:val="nil"/>
+                <w:bottom w:space="0" w:sz="0" w:val="nil"/>
+                <w:right w:space="0" w:sz="0" w:val="nil"/>
+                <w:between w:space="0" w:sz="0" w:val="nil"/>
+              </w:pBdr>
+              <w:shd w:fill="auto" w:val="clear"/>
+              <w:spacing w:after="160" w:before="0" w:line="259" w:lineRule="auto"/>
+              <w:ind w:left="0" w:right="0" w:firstLine="0"/>
+              <w:jc w:val="both"/>
+              <w:rPr>
+                <w:sz w:val="20"/>
+                <w:szCs w:val="20"/>
+              </w:rPr>
+            </w:pPr>
+            <w:r>
+              <w:rPr>
+                <w:rtl w:val="0"/>
+              </w:rPr>
+            </w:r>
+          </w:p>
+          <w:p>
+            <w:pPr>
+              <w:keepNext w:val="0"/>
+              <w:keepLines w:val="0"/>
+              <w:widowControl w:val="1"/>
+              <w:pBdr>
+                <w:top w:space="0" w:sz="0" w:val="nil"/>
+                <w:left w:space="0" w:sz="0" w:val="nil"/>
+                <w:bottom w:space="0" w:sz="0" w:val="nil"/>
+                <w:right w:space="0" w:sz="0" w:val="nil"/>
+                <w:between w:space="0" w:sz="0" w:val="nil"/>
+              </w:pBdr>
+              <w:shd w:fill="auto" w:val="clear"/>
+              <w:spacing w:after="160" w:before="0" w:line="259" w:lineRule="auto"/>
+              <w:ind w:left="0" w:right="0" w:firstLine="0"/>
+              <w:jc w:val="both"/>
+              <w:rPr>
+                <w:sz w:val="20"/>
+                <w:szCs w:val="20"/>
+              </w:rPr>
+            </w:pPr>
+            <w:hyperlink r:id="rId8">
+              <w:r>
+                <w:rPr>
+                  <w:color w:val="0000ee"/>
+                  <w:sz w:val="20"/>
+                  <w:szCs w:val="20"/>
+                  <w:u w:val="single"/>
+                  <w:rtl w:val="0"/>
+                </w:rPr>
+                <w:t xml:space="preserve">Documentos</w:t>
+              </w:r>
+            </w:hyperlink>
+            <w:r>
+              <w:rPr>
+                <w:rtl w:val="0"/>
+              </w:rPr>
+            </w:r>
+          </w:p>
+          <w:p>
+            <w:pPr>
+              <w:keepNext w:val="0"/>
+              <w:keepLines w:val="0"/>
+              <w:widowControl w:val="1"/>
+              <w:pBdr>
+                <w:top w:space="0" w:sz="0" w:val="nil"/>
+                <w:left w:space="0" w:sz="0" w:val="nil"/>
+                <w:bottom w:space="0" w:sz="0" w:val="nil"/>
+                <w:right w:space="0" w:sz="0" w:val="nil"/>
+                <w:between w:space="0" w:sz="0" w:val="nil"/>
+              </w:pBdr>
+              <w:shd w:fill="auto" w:val="clear"/>
+              <w:spacing w:after="160" w:before="0" w:line="259" w:lineRule="auto"/>
+              <w:ind w:left="0" w:right="0" w:firstLine="0"/>
+              <w:jc w:val="both"/>
+              <w:rPr>
+                <w:sz w:val="20"/>
+                <w:szCs w:val="20"/>
+              </w:rPr>
+            </w:pPr>
+            <w:r>
+              <w:rPr>
+                <w:sz w:val="20"/>
+                <w:szCs w:val="20"/>
+              </w:rPr>
+              <w:drawing>
+                <wp:inline distB="114300" distT="114300" distL="114300" distR="114300">
+                  <wp:extent cx="4381500" cy="2057400"/>
+                  <wp:effectExtent b="0" l="0" r="0" t="0"/>
+                  <wp:docPr id="30" name="image2.png"/>
+                  <a:graphic>
+                    <a:graphicData uri="http://schemas.openxmlformats.org/drawingml/2006/picture">
+                      <pic:pic>
+                        <pic:nvPicPr>
+                          <pic:cNvPr id="0" name="image2.png"/>
+                          <pic:cNvPicPr preferRelativeResize="0"/>
+                        </pic:nvPicPr>
+                        <pic:blipFill>
+                          <a:blip r:embed="rId9"/>
+                          <a:srcRect b="0" l="0" r="0" t="0"/>
+                          <a:stretch>
+                            <a:fillRect/>
+                          </a:stretch>
+                        </pic:blipFill>
+                        <pic:spPr>
+                          <a:xfrm>
+                            <a:off x="0" y="0"/>
+                            <a:ext cx="4381500" cy="2057400"/>
+                          </a:xfrm>
+                          <a:prstGeom prst="rect"/>
+                          <a:ln/>
+                        </pic:spPr>
+                      </pic:pic>
+                    </a:graphicData>
+                  </a:graphic>
+                </wp:inline>
+              </w:drawing>
+            </w:r>
+            <w:r>
+              <w:rPr>
+                <w:rtl w:val="0"/>
+              </w:rPr>
+            </w:r>
+          </w:p>
+          <w:p>
+            <w:pPr>
+              <w:jc w:val="both"/>
+              <w:rPr>
                 <w:i w:val="1"/>
                 <w:color w:val="548dd4"/>
                 <w:sz w:val="20"/>
                 <w:szCs w:val="20"/>
               </w:rPr>
             </w:pPr>
-            <w:r>
-              <w:rPr>
-                <w:rFonts w:ascii="Calibri" w:cs="Calibri" w:eastAsia="Calibri" w:hAnsi="Calibri"/>
-                <w:i w:val="1"/>
-                <w:color w:val="548dd4"/>
-                <w:sz w:val="20"/>
-                <w:szCs w:val="20"/>
-                <w:rtl w:val="0"/>
-              </w:rPr>
-              <w:t xml:space="preserve">Describe la(s) evidencia(s) que presentarás en este informe de avance y justifica de qué manera esta(s) evidencia(s) permite(n) dar cuenta del desarrollo del proyecto.</w:t>
-            </w:r>
-          </w:p>
-          <w:p>
-            <w:pPr>
-              <w:jc w:val="both"/>
-              <w:rPr>
-                <w:rFonts w:ascii="Calibri" w:cs="Calibri" w:eastAsia="Calibri" w:hAnsi="Calibri"/>
-                <w:i w:val="1"/>
-                <w:color w:val="548dd4"/>
-                <w:sz w:val="20"/>
-                <w:szCs w:val="20"/>
-              </w:rPr>
-            </w:pPr>
-            <w:r>
-              <w:rPr>
-                <w:rFonts w:ascii="Calibri" w:cs="Calibri" w:eastAsia="Calibri" w:hAnsi="Calibri"/>
-                <w:i w:val="1"/>
-                <w:color w:val="548dd4"/>
-                <w:sz w:val="20"/>
-                <w:szCs w:val="20"/>
-                <w:rtl w:val="0"/>
-              </w:rPr>
-              <w:t xml:space="preserve">En caso de ser pertinente explica cómo resguardaste la calidad de tu Proyecto APT a partir de aspectos propios de tu disciplina (correcta aplicación de metodologías, actividades, herramientas, recursos propios, etc.).</w:t>
-            </w:r>
-          </w:p>
-          <w:p>
-            <w:pPr>
-              <w:jc w:val="both"/>
-              <w:rPr>
-                <w:rFonts w:ascii="Calibri" w:cs="Calibri" w:eastAsia="Calibri" w:hAnsi="Calibri"/>
-                <w:b w:val="1"/>
-                <w:i w:val="1"/>
-                <w:color w:val="548dd4"/>
-                <w:sz w:val="20"/>
-                <w:szCs w:val="20"/>
-              </w:rPr>
-            </w:pPr>
-            <w:r>
-              <w:rPr>
-                <w:rFonts w:ascii="Calibri" w:cs="Calibri" w:eastAsia="Calibri" w:hAnsi="Calibri"/>
-                <w:i w:val="1"/>
-                <w:color w:val="548dd4"/>
-                <w:sz w:val="20"/>
-                <w:szCs w:val="20"/>
-                <w:rtl w:val="0"/>
-              </w:rPr>
-              <w:t xml:space="preserve">En este apartado adjuntar la(s) evidencia(s) seleccionada(s) para ser evaluada por el docente.</w:t>
-            </w:r>
             <w:r>
               <w:rPr>
                 <w:rtl w:val="0"/>
@@ -1559,8 +2180,11 @@
             </w:pPr>
             <w:r>
               <w:rPr>
-                <w:rtl w:val="0"/>
-              </w:rPr>
+                <w:sz w:val="18"/>
+                <w:szCs w:val="18"/>
+                <w:rtl w:val="0"/>
+              </w:rPr>
+              <w:t xml:space="preserve">Completado</w:t>
             </w:r>
           </w:p>
         </w:tc>
@@ -1845,8 +2469,11 @@
             </w:pPr>
             <w:r>
               <w:rPr>
-                <w:rtl w:val="0"/>
-              </w:rPr>
+                <w:sz w:val="18"/>
+                <w:szCs w:val="18"/>
+                <w:rtl w:val="0"/>
+              </w:rPr>
+              <w:t xml:space="preserve">En curso</w:t>
             </w:r>
           </w:p>
         </w:tc>
@@ -2131,8 +2758,11 @@
             </w:pPr>
             <w:r>
               <w:rPr>
-                <w:rtl w:val="0"/>
-              </w:rPr>
+                <w:sz w:val="18"/>
+                <w:szCs w:val="18"/>
+                <w:rtl w:val="0"/>
+              </w:rPr>
+              <w:t xml:space="preserve">Completado</w:t>
             </w:r>
           </w:p>
         </w:tc>
@@ -2417,8 +3047,11 @@
             </w:pPr>
             <w:r>
               <w:rPr>
-                <w:rtl w:val="0"/>
-              </w:rPr>
+                <w:sz w:val="18"/>
+                <w:szCs w:val="18"/>
+                <w:rtl w:val="0"/>
+              </w:rPr>
+              <w:t xml:space="preserve">Completado</w:t>
             </w:r>
           </w:p>
         </w:tc>
@@ -2703,8 +3336,11 @@
             </w:pPr>
             <w:r>
               <w:rPr>
-                <w:rtl w:val="0"/>
-              </w:rPr>
+                <w:sz w:val="18"/>
+                <w:szCs w:val="18"/>
+                <w:rtl w:val="0"/>
+              </w:rPr>
+              <w:t xml:space="preserve">Completado</w:t>
             </w:r>
           </w:p>
         </w:tc>
@@ -2989,8 +3625,11 @@
             </w:pPr>
             <w:r>
               <w:rPr>
-                <w:rtl w:val="0"/>
-              </w:rPr>
+                <w:sz w:val="18"/>
+                <w:szCs w:val="18"/>
+                <w:rtl w:val="0"/>
+              </w:rPr>
+              <w:t xml:space="preserve">En curso</w:t>
             </w:r>
           </w:p>
         </w:tc>
@@ -3275,8 +3914,11 @@
             </w:pPr>
             <w:r>
               <w:rPr>
-                <w:rtl w:val="0"/>
-              </w:rPr>
+                <w:sz w:val="18"/>
+                <w:szCs w:val="18"/>
+                <w:rtl w:val="0"/>
+              </w:rPr>
+              <w:t xml:space="preserve">Completado</w:t>
             </w:r>
           </w:p>
         </w:tc>
@@ -3558,8 +4200,11 @@
             </w:pPr>
             <w:r>
               <w:rPr>
-                <w:rtl w:val="0"/>
-              </w:rPr>
+                <w:sz w:val="18"/>
+                <w:szCs w:val="18"/>
+                <w:rtl w:val="0"/>
+              </w:rPr>
+              <w:t xml:space="preserve">En curso</w:t>
             </w:r>
           </w:p>
         </w:tc>
@@ -3844,8 +4489,11 @@
             </w:pPr>
             <w:r>
               <w:rPr>
-                <w:rtl w:val="0"/>
-              </w:rPr>
+                <w:sz w:val="18"/>
+                <w:szCs w:val="18"/>
+                <w:rtl w:val="0"/>
+              </w:rPr>
+              <w:t xml:space="preserve">En curs</w:t>
             </w:r>
           </w:p>
         </w:tc>
@@ -4130,8 +4778,11 @@
             </w:pPr>
             <w:r>
               <w:rPr>
-                <w:rtl w:val="0"/>
-              </w:rPr>
+                <w:sz w:val="18"/>
+                <w:szCs w:val="18"/>
+                <w:rtl w:val="0"/>
+              </w:rPr>
+              <w:t xml:space="preserve">En curso</w:t>
             </w:r>
           </w:p>
         </w:tc>
@@ -4699,7 +5350,7 @@
       </w:r>
     </w:p>
     <w:sectPr>
-      <w:headerReference r:id="rId8" w:type="default"/>
+      <w:headerReference r:id="rId10" w:type="default"/>
       <w:pgSz w:h="16838" w:w="11906" w:orient="portrait"/>
       <w:pgMar w:bottom="1417" w:top="1417" w:left="1701" w:right="1701" w:header="708" w:footer="708"/>
       <w:pgNumType w:start="1"/>
@@ -4932,7 +5583,121 @@
 </file>
 
 <file path=word/numbering.xml><?xml version="1.0" encoding="utf-8"?>
-<w:numbering xmlns:mc="http://schemas.openxmlformats.org/markup-compatibility/2006" xmlns:o="urn:schemas-microsoft-com:office:office" xmlns:r="http://schemas.openxmlformats.org/officeDocument/2006/relationships" xmlns:m="http://schemas.openxmlformats.org/officeDocument/2006/math" xmlns:v="urn:schemas-microsoft-com:vml" xmlns:wp="http://schemas.openxmlformats.org/drawingml/2006/wordprocessingDrawing" xmlns:w10="urn:schemas-microsoft-com:office:word" xmlns:w="http://schemas.openxmlformats.org/wordprocessingml/2006/main" xmlns:wne="http://schemas.microsoft.com/office/word/2006/wordml" xmlns:sl="http://schemas.openxmlformats.org/schemaLibrary/2006/main" xmlns:a="http://schemas.openxmlformats.org/drawingml/2006/main" xmlns:pic="http://schemas.openxmlformats.org/drawingml/2006/picture" xmlns:c="http://schemas.openxmlformats.org/drawingml/2006/chart" xmlns:lc="http://schemas.openxmlformats.org/drawingml/2006/lockedCanvas" xmlns:dgm="http://schemas.openxmlformats.org/drawingml/2006/diagram" xmlns:wps="http://schemas.microsoft.com/office/word/2010/wordprocessingShape" xmlns:wpg="http://schemas.microsoft.com/office/word/2010/wordprocessingGroup" xmlns:w14="http://schemas.microsoft.com/office/word/2010/wordml" xmlns:w15="http://schemas.microsoft.com/office/word/2012/wordml" xmlns:w16="http://schemas.microsoft.com/office/word/2018/wordml" xmlns:w16cex="http://schemas.microsoft.com/office/word/2018/wordml/cex" xmlns:w16cid="http://schemas.microsoft.com/office/word/2016/wordml/cid" xmlns="http://schemas.microsoft.com/office/tasks/2019/documenttasks" xmlns:cr="http://schemas.microsoft.com/office/comments/2020/reactions"/>
+<w:numbering xmlns:mc="http://schemas.openxmlformats.org/markup-compatibility/2006" xmlns:o="urn:schemas-microsoft-com:office:office" xmlns:r="http://schemas.openxmlformats.org/officeDocument/2006/relationships" xmlns:m="http://schemas.openxmlformats.org/officeDocument/2006/math" xmlns:v="urn:schemas-microsoft-com:vml" xmlns:wp="http://schemas.openxmlformats.org/drawingml/2006/wordprocessingDrawing" xmlns:w10="urn:schemas-microsoft-com:office:word" xmlns:w="http://schemas.openxmlformats.org/wordprocessingml/2006/main" xmlns:wne="http://schemas.microsoft.com/office/word/2006/wordml" xmlns:sl="http://schemas.openxmlformats.org/schemaLibrary/2006/main" xmlns:a="http://schemas.openxmlformats.org/drawingml/2006/main" xmlns:pic="http://schemas.openxmlformats.org/drawingml/2006/picture" xmlns:c="http://schemas.openxmlformats.org/drawingml/2006/chart" xmlns:lc="http://schemas.openxmlformats.org/drawingml/2006/lockedCanvas" xmlns:dgm="http://schemas.openxmlformats.org/drawingml/2006/diagram" xmlns:wps="http://schemas.microsoft.com/office/word/2010/wordprocessingShape" xmlns:wpg="http://schemas.microsoft.com/office/word/2010/wordprocessingGroup" xmlns:w14="http://schemas.microsoft.com/office/word/2010/wordml" xmlns:w15="http://schemas.microsoft.com/office/word/2012/wordml" xmlns:w16="http://schemas.microsoft.com/office/word/2018/wordml" xmlns:w16cex="http://schemas.microsoft.com/office/word/2018/wordml/cex" xmlns:w16cid="http://schemas.microsoft.com/office/word/2016/wordml/cid" xmlns="http://schemas.microsoft.com/office/tasks/2019/documenttasks" xmlns:cr="http://schemas.microsoft.com/office/comments/2020/reactions">
+  <w:abstractNum w:abstractNumId="1">
+    <w:lvl w:ilvl="0">
+      <w:start w:val="1"/>
+      <w:numFmt w:val="bullet"/>
+      <w:lvlText w:val="●"/>
+      <w:lvlJc w:val="left"/>
+      <w:pPr>
+        <w:ind w:left="720" w:hanging="360"/>
+      </w:pPr>
+      <w:rPr>
+        <w:u w:val="none"/>
+      </w:rPr>
+    </w:lvl>
+    <w:lvl w:ilvl="1">
+      <w:start w:val="1"/>
+      <w:numFmt w:val="bullet"/>
+      <w:lvlText w:val="○"/>
+      <w:lvlJc w:val="left"/>
+      <w:pPr>
+        <w:ind w:left="1440" w:hanging="360"/>
+      </w:pPr>
+      <w:rPr>
+        <w:u w:val="none"/>
+      </w:rPr>
+    </w:lvl>
+    <w:lvl w:ilvl="2">
+      <w:start w:val="1"/>
+      <w:numFmt w:val="bullet"/>
+      <w:lvlText w:val="■"/>
+      <w:lvlJc w:val="left"/>
+      <w:pPr>
+        <w:ind w:left="2160" w:hanging="360"/>
+      </w:pPr>
+      <w:rPr>
+        <w:u w:val="none"/>
+      </w:rPr>
+    </w:lvl>
+    <w:lvl w:ilvl="3">
+      <w:start w:val="1"/>
+      <w:numFmt w:val="bullet"/>
+      <w:lvlText w:val="●"/>
+      <w:lvlJc w:val="left"/>
+      <w:pPr>
+        <w:ind w:left="2880" w:hanging="360"/>
+      </w:pPr>
+      <w:rPr>
+        <w:u w:val="none"/>
+      </w:rPr>
+    </w:lvl>
+    <w:lvl w:ilvl="4">
+      <w:start w:val="1"/>
+      <w:numFmt w:val="bullet"/>
+      <w:lvlText w:val="○"/>
+      <w:lvlJc w:val="left"/>
+      <w:pPr>
+        <w:ind w:left="3600" w:hanging="360"/>
+      </w:pPr>
+      <w:rPr>
+        <w:u w:val="none"/>
+      </w:rPr>
+    </w:lvl>
+    <w:lvl w:ilvl="5">
+      <w:start w:val="1"/>
+      <w:numFmt w:val="bullet"/>
+      <w:lvlText w:val="■"/>
+      <w:lvlJc w:val="left"/>
+      <w:pPr>
+        <w:ind w:left="4320" w:hanging="360"/>
+      </w:pPr>
+      <w:rPr>
+        <w:u w:val="none"/>
+      </w:rPr>
+    </w:lvl>
+    <w:lvl w:ilvl="6">
+      <w:start w:val="1"/>
+      <w:numFmt w:val="bullet"/>
+      <w:lvlText w:val="●"/>
+      <w:lvlJc w:val="left"/>
+      <w:pPr>
+        <w:ind w:left="5040" w:hanging="360"/>
+      </w:pPr>
+      <w:rPr>
+        <w:u w:val="none"/>
+      </w:rPr>
+    </w:lvl>
+    <w:lvl w:ilvl="7">
+      <w:start w:val="1"/>
+      <w:numFmt w:val="bullet"/>
+      <w:lvlText w:val="○"/>
+      <w:lvlJc w:val="left"/>
+      <w:pPr>
+        <w:ind w:left="5760" w:hanging="360"/>
+      </w:pPr>
+      <w:rPr>
+        <w:u w:val="none"/>
+      </w:rPr>
+    </w:lvl>
+    <w:lvl w:ilvl="8">
+      <w:start w:val="1"/>
+      <w:numFmt w:val="bullet"/>
+      <w:lvlText w:val="■"/>
+      <w:lvlJc w:val="left"/>
+      <w:pPr>
+        <w:ind w:left="6480" w:hanging="360"/>
+      </w:pPr>
+      <w:rPr>
+        <w:u w:val="none"/>
+      </w:rPr>
+    </w:lvl>
+  </w:abstractNum>
+  <w:num w:numId="1">
+    <w:abstractNumId w:val="1"/>
+  </w:num>
+</w:numbering>
 </file>
 
 <file path=word/styles.xml><?xml version="1.0" encoding="utf-8"?>

</xml_diff>

<commit_message>
Ultima actualización - 06-10-2025 09:53
</commit_message>
<xml_diff>
--- a/Fase 2/Evidencias Grupales/2.4_GuiaEstudiante_Fase 2_DesarrolloProyecto APT.docx
+++ b/Fase 2/Evidencias Grupales/2.4_GuiaEstudiante_Fase 2_DesarrolloProyecto APT.docx
@@ -5021,9 +5021,27 @@
           <w:p>
             <w:pPr>
               <w:jc w:val="both"/>
+              <w:rPr/>
+            </w:pPr>
+            <w:r>
               <w:rPr>
                 <w:rFonts w:ascii="Calibri" w:cs="Calibri" w:eastAsia="Calibri" w:hAnsi="Calibri"/>
-                <w:i w:val="1"/>
+                <w:color w:val="1f3864"/>
+                <w:rtl w:val="0"/>
+              </w:rPr>
+              <w:t xml:space="preserve">Factores que han facilitado y/o dificultado el desarrollo de mi plan de trabajo: </w:t>
+            </w:r>
+            <w:r>
+              <w:rPr>
+                <w:rtl w:val="0"/>
+              </w:rPr>
+              <w:t xml:space="preserve">Entre los facilitadores, destaca el cambio de metodología a Kanban, que permitió adaptarse mejor a los cambios y dar un seguimiento más claro al progreso de cada tarea. El trabajo colaborativo, el uso de GitHub para control de versiones y Azure para despliegue también han contribuido al desarrollo fluido del proyecto.</w:t>
+            </w:r>
+          </w:p>
+          <w:p>
+            <w:pPr>
+              <w:jc w:val="both"/>
+              <w:rPr>
                 <w:color w:val="548dd4"/>
                 <w:sz w:val="20"/>
                 <w:szCs w:val="20"/>
@@ -5031,32 +5049,9 @@
             </w:pPr>
             <w:r>
               <w:rPr>
-                <w:rFonts w:ascii="Calibri" w:cs="Calibri" w:eastAsia="Calibri" w:hAnsi="Calibri"/>
-                <w:color w:val="1f3864"/>
-                <w:rtl w:val="0"/>
-              </w:rPr>
-              <w:t xml:space="preserve">Factores que han facilitado y/o dificultado el desarrollo de mi plan de trabajo</w:t>
-            </w:r>
-            <w:r>
-              <w:rPr>
-                <w:rFonts w:ascii="Calibri" w:cs="Calibri" w:eastAsia="Calibri" w:hAnsi="Calibri"/>
-                <w:color w:val="548dd4"/>
-                <w:sz w:val="20"/>
-                <w:szCs w:val="20"/>
-                <w:rtl w:val="0"/>
-              </w:rPr>
-              <w:t xml:space="preserve">: </w:t>
-            </w:r>
-            <w:r>
-              <w:rPr>
-                <w:rFonts w:ascii="Calibri" w:cs="Calibri" w:eastAsia="Calibri" w:hAnsi="Calibri"/>
-                <w:i w:val="1"/>
-                <w:color w:val="548dd4"/>
-                <w:sz w:val="20"/>
-                <w:szCs w:val="20"/>
-                <w:rtl w:val="0"/>
-              </w:rPr>
-              <w:t xml:space="preserve">Describe los factores que han facilitado y/o dificultado el desarrollo de tu Proyecto APT hasta ahora. En el caso de las dificultades debes describir qué acciones tomaste y/o tomarás para solucionarlas. </w:t>
+                <w:rtl w:val="0"/>
+              </w:rPr>
+              <w:t xml:space="preserve">En cuanto a las dificultades, inicialmente se presentaron problemas de comunicación y de integración entre algunos módulos, además de inconvenientes al conectar el sistema con Azure. Estas dificultades se resolvieron mediante reuniones de coordinación más frecuentes, ajustes en la arquitectura y la aplicación de buenas prácticas en la configuración de servicios en la nube.</w:t>
             </w:r>
             <w:r>
               <w:rPr>
@@ -5119,13 +5114,7 @@
           <w:p>
             <w:pPr>
               <w:jc w:val="both"/>
-              <w:rPr>
-                <w:rFonts w:ascii="Calibri" w:cs="Calibri" w:eastAsia="Calibri" w:hAnsi="Calibri"/>
-                <w:i w:val="1"/>
-                <w:color w:val="548dd4"/>
-                <w:sz w:val="20"/>
-                <w:szCs w:val="20"/>
-              </w:rPr>
+              <w:rPr/>
             </w:pPr>
             <w:r>
               <w:rPr>
@@ -5137,31 +5126,28 @@
             </w:r>
             <w:r>
               <w:rPr>
-                <w:rFonts w:ascii="Calibri" w:cs="Calibri" w:eastAsia="Calibri" w:hAnsi="Calibri"/>
-                <w:i w:val="1"/>
-                <w:color w:val="548dd4"/>
-                <w:sz w:val="20"/>
-                <w:szCs w:val="20"/>
-                <w:rtl w:val="0"/>
-              </w:rPr>
-              <w:t xml:space="preserve">Señalar los ajustes que realizaste a tu plan de trabajo o actividades que eliminaste y, justifica por qué lo hiciste. </w:t>
-            </w:r>
-            <w:r>
-              <w:rPr>
-                <w:rtl w:val="0"/>
-              </w:rPr>
-              <w:t xml:space="preserve"> </w:t>
-            </w:r>
-            <w:r>
-              <w:rPr>
-                <w:rFonts w:ascii="Calibri" w:cs="Calibri" w:eastAsia="Calibri" w:hAnsi="Calibri"/>
-                <w:i w:val="1"/>
-                <w:color w:val="548dd4"/>
-                <w:sz w:val="20"/>
-                <w:szCs w:val="20"/>
-                <w:rtl w:val="0"/>
-              </w:rPr>
-              <w:t xml:space="preserve">En el caso de que tu plan de trabajo no haya requerido ni requiera ajustes, justifica esta decisión a partir de los facilitadores que te han permitido desarrollarlo como fue planeado.</w:t>
+                <w:rtl w:val="0"/>
+              </w:rPr>
+              <w:t xml:space="preserve">No fue necesario realizar cambios mayores al plan inicial, más allá del cambio a la metodología Kanban que nos permitió ajustar las prioridades de manera dinámica. Sin embargo, se implementaron ajustes menores en la distribución de tareas y en el orden de desarrollo de algunos módulos para optimizar el tiempo.</w:t>
+            </w:r>
+          </w:p>
+          <w:p>
+            <w:pPr>
+              <w:jc w:val="both"/>
+              <w:rPr>
+                <w:color w:val="1f3864"/>
+              </w:rPr>
+            </w:pPr>
+            <w:r>
+              <w:rPr>
+                <w:rtl w:val="0"/>
+              </w:rPr>
+              <w:t xml:space="preserve">Además, se incorporó la migración a RabbitMQ como parte de la arquitectura, con el objetivo de mejorar la escalabilidad del sistema y manejar de forma más eficiente la comunicación entre servicios.</w:t>
+            </w:r>
+            <w:r>
+              <w:rPr>
+                <w:rtl w:val="0"/>
+              </w:rPr>
             </w:r>
           </w:p>
         </w:tc>
@@ -5259,37 +5245,14 @@
             </w:r>
             <w:r>
               <w:rPr>
-                <w:rFonts w:ascii="Calibri" w:cs="Calibri" w:eastAsia="Calibri" w:hAnsi="Calibri"/>
-                <w:i w:val="1"/>
-                <w:color w:val="548dd4"/>
-                <w:sz w:val="20"/>
-                <w:szCs w:val="20"/>
-                <w:rtl w:val="0"/>
-              </w:rPr>
-              <w:t xml:space="preserve"> En caso de que </w:t>
-            </w:r>
-            <w:r>
-              <w:rPr>
-                <w:rFonts w:ascii="Calibri" w:cs="Calibri" w:eastAsia="Calibri" w:hAnsi="Calibri"/>
-                <w:b w:val="1"/>
-                <w:i w:val="1"/>
-                <w:color w:val="548dd4"/>
-                <w:sz w:val="20"/>
-                <w:szCs w:val="20"/>
-                <w:rtl w:val="0"/>
-              </w:rPr>
-              <w:t xml:space="preserve">no hayas iniciado actividades o estén retrasadas</w:t>
-            </w:r>
-            <w:r>
-              <w:rPr>
-                <w:rFonts w:ascii="Calibri" w:cs="Calibri" w:eastAsia="Calibri" w:hAnsi="Calibri"/>
-                <w:i w:val="1"/>
-                <w:color w:val="548dd4"/>
-                <w:sz w:val="20"/>
-                <w:szCs w:val="20"/>
-                <w:rtl w:val="0"/>
-              </w:rPr>
-              <w:t xml:space="preserve"> de acuerdo a tu planificación, señala los motivos por los que no has podido cumplir dichos plazos y qué estrategias utilizarás para avanzar en dichas actividades y no afectar tu proyecto APT. </w:t>
+                <w:rtl w:val="0"/>
+              </w:rPr>
+              <w:t xml:space="preserve"> Todas las actividades sean iniciado  acorde  a la carta gantt y no han habido retrasos.</w:t>
+            </w:r>
+            <w:r>
+              <w:rPr>
+                <w:rtl w:val="0"/>
+              </w:rPr>
             </w:r>
           </w:p>
         </w:tc>

</xml_diff>

<commit_message>
Ultima actualización - 10-11-2025 09:55
</commit_message>
<xml_diff>
--- a/Fase 2/Evidencias Grupales/2.4_GuiaEstudiante_Fase 2_DesarrolloProyecto APT.docx
+++ b/Fase 2/Evidencias Grupales/2.4_GuiaEstudiante_Fase 2_DesarrolloProyecto APT.docx
@@ -16,6 +16,7 @@
       <w:pPr>
         <w:rPr>
           <w:b w:val="1"/>
+          <w:bCs w:val="1"/>
         </w:rPr>
       </w:pPr>
       <w:r>
@@ -380,6 +381,7 @@
             <w:pPr>
               <w:rPr>
                 <w:b w:val="1"/>
+                <w:bCs w:val="1"/>
                 <w:color w:val="1f3864"/>
                 <w:sz w:val="28"/>
                 <w:szCs w:val="28"/>
@@ -388,6 +390,7 @@
             <w:r>
               <w:rPr>
                 <w:b w:val="1"/>
+                <w:bCs w:val="1"/>
                 <w:color w:val="1f3864"/>
                 <w:sz w:val="28"/>
                 <w:szCs w:val="28"/>
@@ -433,7 +436,9 @@
               <w:rPr>
                 <w:rFonts w:ascii="Calibri" w:cs="Calibri" w:eastAsia="Calibri" w:hAnsi="Calibri"/>
                 <w:b w:val="0"/>
+                <w:bCs w:val="0"/>
                 <w:i w:val="0"/>
+                <w:iCs w:val="0"/>
                 <w:smallCaps w:val="0"/>
                 <w:strike w:val="0"/>
                 <w:color w:val="1f3864"/>
@@ -448,7 +453,9 @@
               <w:rPr>
                 <w:rFonts w:ascii="Calibri" w:cs="Calibri" w:eastAsia="Calibri" w:hAnsi="Calibri"/>
                 <w:b w:val="0"/>
+                <w:bCs w:val="0"/>
                 <w:i w:val="0"/>
+                <w:iCs w:val="0"/>
                 <w:smallCaps w:val="0"/>
                 <w:strike w:val="0"/>
                 <w:color w:val="1f3864"/>
@@ -1010,6 +1017,7 @@
               <w:jc w:val="both"/>
               <w:rPr>
                 <w:i w:val="1"/>
+                <w:iCs w:val="1"/>
                 <w:color w:val="548dd4"/>
                 <w:sz w:val="20"/>
                 <w:szCs w:val="20"/>
@@ -1042,6 +1050,7 @@
             <w:r>
               <w:rPr>
                 <w:i w:val="1"/>
+                <w:iCs w:val="1"/>
                 <w:color w:val="548dd4"/>
                 <w:sz w:val="20"/>
                 <w:szCs w:val="20"/>
@@ -1055,6 +1064,7 @@
               <w:jc w:val="both"/>
               <w:rPr>
                 <w:i w:val="1"/>
+                <w:iCs w:val="1"/>
                 <w:color w:val="548dd4"/>
                 <w:sz w:val="20"/>
                 <w:szCs w:val="20"/>
@@ -1105,7 +1115,9 @@
               <w:rPr>
                 <w:rFonts w:ascii="Calibri" w:cs="Calibri" w:eastAsia="Calibri" w:hAnsi="Calibri"/>
                 <w:b w:val="1"/>
+                <w:bCs w:val="1"/>
                 <w:i w:val="1"/>
+                <w:iCs w:val="1"/>
                 <w:color w:val="548dd4"/>
                 <w:sz w:val="20"/>
                 <w:szCs w:val="20"/>
@@ -1434,6 +1446,7 @@
               <w:jc w:val="both"/>
               <w:rPr>
                 <w:i w:val="1"/>
+                <w:iCs w:val="1"/>
                 <w:color w:val="548dd4"/>
                 <w:sz w:val="20"/>
                 <w:szCs w:val="20"/>
@@ -1516,6 +1529,7 @@
             <w:pPr>
               <w:rPr>
                 <w:b w:val="1"/>
+                <w:bCs w:val="1"/>
                 <w:color w:val="1f3864"/>
                 <w:sz w:val="28"/>
                 <w:szCs w:val="28"/>
@@ -1524,6 +1538,7 @@
             <w:r>
               <w:rPr>
                 <w:b w:val="1"/>
+                <w:bCs w:val="1"/>
                 <w:color w:val="1f3864"/>
                 <w:sz w:val="28"/>
                 <w:szCs w:val="28"/>
@@ -4884,6 +4899,7 @@
             <w:pPr>
               <w:rPr>
                 <w:b w:val="1"/>
+                <w:bCs w:val="1"/>
                 <w:color w:val="1f3864"/>
                 <w:sz w:val="28"/>
                 <w:szCs w:val="28"/>
@@ -4892,6 +4908,7 @@
             <w:r>
               <w:rPr>
                 <w:b w:val="1"/>
+                <w:bCs w:val="1"/>
                 <w:color w:val="1f3864"/>
                 <w:sz w:val="28"/>
                 <w:szCs w:val="28"/>
@@ -4937,7 +4954,9 @@
               <w:rPr>
                 <w:rFonts w:ascii="Calibri" w:cs="Calibri" w:eastAsia="Calibri" w:hAnsi="Calibri"/>
                 <w:b w:val="0"/>
+                <w:bCs w:val="0"/>
                 <w:i w:val="0"/>
+                <w:iCs w:val="0"/>
                 <w:smallCaps w:val="0"/>
                 <w:strike w:val="0"/>
                 <w:color w:val="1f3864"/>
@@ -4952,7 +4971,9 @@
               <w:rPr>
                 <w:rFonts w:ascii="Calibri" w:cs="Calibri" w:eastAsia="Calibri" w:hAnsi="Calibri"/>
                 <w:b w:val="0"/>
+                <w:bCs w:val="0"/>
                 <w:i w:val="0"/>
+                <w:iCs w:val="0"/>
                 <w:smallCaps w:val="0"/>
                 <w:strike w:val="0"/>
                 <w:color w:val="1f3864"/>
@@ -5160,6 +5181,7 @@
         <w:rPr>
           <w:rFonts w:ascii="Calibri" w:cs="Calibri" w:eastAsia="Calibri" w:hAnsi="Calibri"/>
           <w:i w:val="1"/>
+          <w:iCs w:val="1"/>
           <w:color w:val="548dd4"/>
           <w:sz w:val="20"/>
           <w:szCs w:val="20"/>
@@ -5178,6 +5200,7 @@
         <w:rPr>
           <w:rFonts w:ascii="Calibri" w:cs="Calibri" w:eastAsia="Calibri" w:hAnsi="Calibri"/>
           <w:i w:val="1"/>
+          <w:iCs w:val="1"/>
           <w:color w:val="548dd4"/>
           <w:sz w:val="20"/>
           <w:szCs w:val="20"/>
@@ -5217,7 +5240,7 @@
       <w:tr>
         <w:trPr>
           <w:cantSplit w:val="0"/>
-          <w:trHeight w:val="1966" w:hRule="atLeast"/>
+          <w:trHeight w:val="1833.0029296875" w:hRule="atLeast"/>
           <w:tblHeader w:val="0"/>
         </w:trPr>
         <w:tc>
@@ -5230,6 +5253,7 @@
               <w:rPr>
                 <w:rFonts w:ascii="Calibri" w:cs="Calibri" w:eastAsia="Calibri" w:hAnsi="Calibri"/>
                 <w:i w:val="1"/>
+                <w:iCs w:val="1"/>
                 <w:color w:val="548dd4"/>
                 <w:sz w:val="20"/>
                 <w:szCs w:val="20"/>
@@ -5247,7 +5271,7 @@
               <w:rPr>
                 <w:rtl w:val="0"/>
               </w:rPr>
-              <w:t xml:space="preserve"> Todas las actividades sean iniciado  acorde  a la carta gantt y no han habido retrasos.</w:t>
+              <w:t xml:space="preserve"> Todas las actividades se han iniciado  acorde  a la carta gantt y no han habido retrasos.</w:t>
             </w:r>
             <w:r>
               <w:rPr>
@@ -5258,50 +5282,6 @@
         </w:tc>
       </w:tr>
     </w:tbl>
-    <w:p>
-      <w:pPr>
-        <w:rPr/>
-      </w:pPr>
-      <w:r>
-        <w:rPr>
-          <w:rtl w:val="0"/>
-        </w:rPr>
-      </w:r>
-    </w:p>
-    <w:p>
-      <w:pPr>
-        <w:spacing w:after="0" w:line="240" w:lineRule="auto"/>
-        <w:rPr/>
-      </w:pPr>
-      <w:r>
-        <w:br w:type="page"/>
-      </w:r>
-      <w:r>
-        <w:rPr>
-          <w:rtl w:val="0"/>
-        </w:rPr>
-      </w:r>
-    </w:p>
-    <w:p>
-      <w:pPr>
-        <w:rPr/>
-      </w:pPr>
-      <w:r>
-        <w:rPr>
-          <w:rtl w:val="0"/>
-        </w:rPr>
-      </w:r>
-    </w:p>
-    <w:p>
-      <w:pPr>
-        <w:rPr/>
-      </w:pPr>
-      <w:r>
-        <w:rPr>
-          <w:rtl w:val="0"/>
-        </w:rPr>
-      </w:r>
-    </w:p>
     <w:p>
       <w:pPr>
         <w:rPr/>
@@ -5397,6 +5377,7 @@
             <w:rPr>
               <w:rFonts w:ascii="Century Gothic" w:cs="Century Gothic" w:eastAsia="Century Gothic" w:hAnsi="Century Gothic"/>
               <w:b w:val="1"/>
+              <w:bCs w:val="1"/>
               <w:color w:val="1d2763"/>
               <w:sz w:val="24"/>
               <w:szCs w:val="24"/>
@@ -5406,6 +5387,7 @@
             <w:rPr>
               <w:rFonts w:ascii="Century Gothic" w:cs="Century Gothic" w:eastAsia="Century Gothic" w:hAnsi="Century Gothic"/>
               <w:b w:val="1"/>
+              <w:bCs w:val="1"/>
               <w:color w:val="1d2763"/>
               <w:sz w:val="24"/>
               <w:szCs w:val="24"/>
@@ -5420,6 +5402,7 @@
             <w:rPr>
               <w:rFonts w:ascii="Century Gothic" w:cs="Century Gothic" w:eastAsia="Century Gothic" w:hAnsi="Century Gothic"/>
               <w:b w:val="1"/>
+              <w:bCs w:val="1"/>
               <w:color w:val="1d2763"/>
               <w:sz w:val="24"/>
               <w:szCs w:val="24"/>
@@ -5429,6 +5412,7 @@
             <w:rPr>
               <w:rFonts w:ascii="Century Gothic" w:cs="Century Gothic" w:eastAsia="Century Gothic" w:hAnsi="Century Gothic"/>
               <w:b w:val="1"/>
+              <w:bCs w:val="1"/>
               <w:color w:val="1d2763"/>
               <w:sz w:val="24"/>
               <w:szCs w:val="24"/>
@@ -5453,6 +5437,7 @@
             <w:rPr>
               <w:rFonts w:ascii="Century Gothic" w:cs="Century Gothic" w:eastAsia="Century Gothic" w:hAnsi="Century Gothic"/>
               <w:b w:val="1"/>
+              <w:bCs w:val="1"/>
               <w:sz w:val="30"/>
               <w:szCs w:val="30"/>
             </w:rPr>
@@ -5525,7 +5510,9 @@
       <w:rPr>
         <w:rFonts w:ascii="Calibri" w:cs="Calibri" w:eastAsia="Calibri" w:hAnsi="Calibri"/>
         <w:b w:val="0"/>
+        <w:bCs w:val="0"/>
         <w:i w:val="0"/>
+        <w:iCs w:val="0"/>
         <w:smallCaps w:val="0"/>
         <w:strike w:val="0"/>
         <w:color w:val="000000"/>
@@ -5706,6 +5693,7 @@
     </w:pPr>
     <w:rPr>
       <w:b w:val="1"/>
+      <w:bCs w:val="1"/>
       <w:sz w:val="48"/>
       <w:szCs w:val="48"/>
     </w:rPr>
@@ -5722,6 +5710,7 @@
     </w:pPr>
     <w:rPr>
       <w:b w:val="1"/>
+      <w:bCs w:val="1"/>
       <w:sz w:val="36"/>
       <w:szCs w:val="36"/>
     </w:rPr>
@@ -5754,6 +5743,7 @@
     </w:pPr>
     <w:rPr>
       <w:b w:val="1"/>
+      <w:bCs w:val="1"/>
       <w:sz w:val="24"/>
       <w:szCs w:val="24"/>
     </w:rPr>
@@ -5770,6 +5760,7 @@
     </w:pPr>
     <w:rPr>
       <w:b w:val="1"/>
+      <w:bCs w:val="1"/>
       <w:sz w:val="22"/>
       <w:szCs w:val="22"/>
     </w:rPr>
@@ -5786,6 +5777,7 @@
     </w:pPr>
     <w:rPr>
       <w:b w:val="1"/>
+      <w:bCs w:val="1"/>
       <w:sz w:val="20"/>
       <w:szCs w:val="20"/>
     </w:rPr>
@@ -5802,6 +5794,7 @@
     </w:pPr>
     <w:rPr>
       <w:b w:val="1"/>
+      <w:bCs w:val="1"/>
       <w:sz w:val="72"/>
       <w:szCs w:val="72"/>
     </w:rPr>
@@ -6086,6 +6079,7 @@
     <w:rPr>
       <w:rFonts w:ascii="Georgia" w:cs="Georgia" w:eastAsia="Georgia" w:hAnsi="Georgia"/>
       <w:i w:val="1"/>
+      <w:iCs w:val="1"/>
       <w:color w:val="666666"/>
       <w:sz w:val="48"/>
       <w:szCs w:val="48"/>

</xml_diff>

<commit_message>
Ultima actualización - 11-11-2025 23:02
</commit_message>
<xml_diff>
--- a/Fase 2/Evidencias Grupales/2.4_GuiaEstudiante_Fase 2_DesarrolloProyecto APT.docx
+++ b/Fase 2/Evidencias Grupales/2.4_GuiaEstudiante_Fase 2_DesarrolloProyecto APT.docx
@@ -1047,29 +1047,6 @@
               </w:rPr>
               <w:t xml:space="preserve">, priorizando la usabilidad y la experiencia de navegación.</w:t>
             </w:r>
-            <w:r>
-              <w:rPr>
-                <w:i w:val="1"/>
-                <w:iCs w:val="1"/>
-                <w:color w:val="548dd4"/>
-                <w:sz w:val="20"/>
-                <w:szCs w:val="20"/>
-                <w:rtl w:val="0"/>
-              </w:rPr>
-              <w:br w:type="textWrapping"/>
-            </w:r>
-          </w:p>
-          <w:p>
-            <w:pPr>
-              <w:jc w:val="both"/>
-              <w:rPr>
-                <w:i w:val="1"/>
-                <w:iCs w:val="1"/>
-                <w:color w:val="548dd4"/>
-                <w:sz w:val="20"/>
-                <w:szCs w:val="20"/>
-              </w:rPr>
-            </w:pPr>
             <w:r>
               <w:rPr>
                 <w:rtl w:val="0"/>

</xml_diff>